<commit_message>
updated file names and added files that correlate to the pipeline
</commit_message>
<xml_diff>
--- a/simplified_scripts/Additional_Help_Documents/Compute LM associations functions.docx
+++ b/simplified_scripts/Additional_Help_Documents/Compute LM associations functions.docx
@@ -21,18 +21,22 @@
     <w:tbl>
       <w:tblPr>
         <w:tblStyle w:val="TableGrid"/>
-        <w:tblW w:w="0" w:type="auto"/>
+        <w:tblW w:w="9609" w:type="dxa"/>
         <w:tblInd w:w="-5" w:type="dxa"/>
+        <w:tblLayout w:type="fixed"/>
         <w:tblLook w:val="04A0" w:firstRow="1" w:lastRow="0" w:firstColumn="1" w:lastColumn="0" w:noHBand="0" w:noVBand="1"/>
       </w:tblPr>
       <w:tblGrid>
-        <w:gridCol w:w="1368"/>
-        <w:gridCol w:w="7987"/>
+        <w:gridCol w:w="1571"/>
+        <w:gridCol w:w="8038"/>
       </w:tblGrid>
       <w:tr>
+        <w:trPr>
+          <w:trHeight w:val="2500"/>
+        </w:trPr>
         <w:tc>
           <w:tcPr>
-            <w:tcW w:w="1275" w:type="dxa"/>
+            <w:tcW w:w="1571" w:type="dxa"/>
           </w:tcPr>
           <w:p>
             <w:r>
@@ -42,7 +46,7 @@
         </w:tc>
         <w:tc>
           <w:tcPr>
-            <w:tcW w:w="7355" w:type="dxa"/>
+            <w:tcW w:w="8038" w:type="dxa"/>
           </w:tcPr>
           <w:p>
             <w:r>
@@ -117,9 +121,12 @@
         </w:tc>
       </w:tr>
       <w:tr>
+        <w:trPr>
+          <w:trHeight w:val="2500"/>
+        </w:trPr>
         <w:tc>
           <w:tcPr>
-            <w:tcW w:w="1275" w:type="dxa"/>
+            <w:tcW w:w="1571" w:type="dxa"/>
           </w:tcPr>
           <w:p>
             <w:proofErr w:type="spellStart"/>
@@ -134,9 +141,14 @@
         </w:tc>
         <w:tc>
           <w:tcPr>
-            <w:tcW w:w="7355" w:type="dxa"/>
+            <w:tcW w:w="8038" w:type="dxa"/>
           </w:tcPr>
           <w:p>
+            <w:pPr>
+              <w:rPr>
+                <w:noProof/>
+              </w:rPr>
+            </w:pPr>
             <w:r>
               <w:rPr>
                 <w:noProof/>
@@ -184,6 +196,32 @@
               </w:drawing>
             </w:r>
           </w:p>
+          <w:p>
+            <w:r>
+              <w:t xml:space="preserve">It is important that </w:t>
+            </w:r>
+            <w:proofErr w:type="spellStart"/>
+            <w:r>
+              <w:t>dataset_name</w:t>
+            </w:r>
+            <w:proofErr w:type="spellEnd"/>
+            <w:r>
+              <w:t xml:space="preserve"> is called exactly that and matches the </w:t>
+            </w:r>
+            <w:proofErr w:type="spellStart"/>
+            <w:r>
+              <w:t>dataset_name</w:t>
+            </w:r>
+            <w:proofErr w:type="spellEnd"/>
+            <w:r>
+              <w:t xml:space="preserve"> in the metadata. The second column must be the </w:t>
+            </w:r>
+            <w:proofErr w:type="spellStart"/>
+            <w:r>
+              <w:t>sampleID</w:t>
+            </w:r>
+            <w:proofErr w:type="spellEnd"/>
+          </w:p>
         </w:tc>
       </w:tr>
     </w:tbl>
@@ -519,7 +557,11 @@
       </w:r>
       <w:proofErr w:type="spellEnd"/>
       <w:r>
-        <w:t>” with “”, and replacing by dataset name and Sample ID). Once it’s merged, it removes the dataset name and drops anything that is NA</w:t>
+        <w:t xml:space="preserve">” with “”, and replacing by </w:t>
+      </w:r>
+      <w:r>
+        <w:lastRenderedPageBreak/>
+        <w:t>dataset name and Sample ID). Once it’s merged, it removes the dataset name and drops anything that is NA</w:t>
       </w:r>
     </w:p>
     <w:p/>
@@ -532,7 +574,6 @@
         </w:numPr>
       </w:pPr>
       <w:r>
-        <w:lastRenderedPageBreak/>
         <w:t>return(</w:t>
       </w:r>
       <w:proofErr w:type="spellStart"/>
@@ -1108,6 +1149,7 @@
         <w:rPr>
           <w:rFonts w:eastAsia="Times New Roman"/>
         </w:rPr>
+        <w:lastRenderedPageBreak/>
         <w:t>Output of this function</w:t>
       </w:r>
     </w:p>
@@ -1200,7 +1242,6 @@
         </w:numPr>
       </w:pPr>
       <w:r>
-        <w:lastRenderedPageBreak/>
         <w:t xml:space="preserve">On the first row, third column (feature_1), the linked dataset is the one shown above as the output of the regression. </w:t>
       </w:r>
     </w:p>
@@ -1225,6 +1266,286 @@
       </w:r>
     </w:p>
     <w:p/>
+    <w:p/>
+    <w:p/>
+    <w:p>
+      <w:pPr>
+        <w:rPr>
+          <w:rFonts w:ascii="Menlo" w:hAnsi="Menlo" w:cs="Menlo"/>
+          <w:color w:val="000000"/>
+          <w:sz w:val="22"/>
+          <w:szCs w:val="22"/>
+        </w:rPr>
+      </w:pPr>
+      <w:r>
+        <w:rPr>
+          <w:rFonts w:ascii="Menlo" w:hAnsi="Menlo" w:cs="Menlo"/>
+          <w:color w:val="000000"/>
+          <w:sz w:val="22"/>
+          <w:szCs w:val="22"/>
+        </w:rPr>
+        <w:t xml:space="preserve">mv </w:t>
+      </w:r>
+    </w:p>
+    <w:p>
+      <w:pPr>
+        <w:rPr>
+          <w:rFonts w:ascii="Menlo" w:hAnsi="Menlo" w:cs="Menlo"/>
+          <w:color w:val="000000"/>
+          <w:sz w:val="22"/>
+          <w:szCs w:val="22"/>
+        </w:rPr>
+      </w:pPr>
+      <w:r>
+        <w:rPr>
+          <w:rFonts w:ascii="Menlo" w:hAnsi="Menlo" w:cs="Menlo"/>
+          <w:color w:val="000000"/>
+          <w:sz w:val="22"/>
+          <w:szCs w:val="22"/>
+        </w:rPr>
+        <w:t>HMP2_J00857_M_ST_T0_B0_0120_ZKVR426-02_HA986ADXX_L002_alignment_data.tsv_raw_counts.tsv</w:t>
+      </w:r>
+    </w:p>
+    <w:p>
+      <w:pPr>
+        <w:rPr>
+          <w:rFonts w:ascii="Menlo" w:hAnsi="Menlo" w:cs="Menlo"/>
+          <w:color w:val="000000"/>
+          <w:sz w:val="22"/>
+          <w:szCs w:val="22"/>
+        </w:rPr>
+      </w:pPr>
+      <w:r>
+        <w:rPr>
+          <w:rFonts w:ascii="Menlo" w:hAnsi="Menlo" w:cs="Menlo"/>
+          <w:color w:val="000000"/>
+          <w:sz w:val="22"/>
+          <w:szCs w:val="22"/>
+        </w:rPr>
+        <w:t>HMP2_J00857_M_ST_T0_B0_0120_ZKVR426-02_HA986ADXX_L001_alignment_data.tsv_raw_counts.tsv</w:t>
+      </w:r>
+    </w:p>
+    <w:p>
+      <w:pPr>
+        <w:rPr>
+          <w:rFonts w:ascii="Menlo" w:hAnsi="Menlo" w:cs="Menlo"/>
+          <w:color w:val="000000"/>
+          <w:sz w:val="22"/>
+          <w:szCs w:val="22"/>
+        </w:rPr>
+      </w:pPr>
+      <w:r>
+        <w:rPr>
+          <w:rFonts w:ascii="Menlo" w:hAnsi="Menlo" w:cs="Menlo"/>
+          <w:color w:val="000000"/>
+          <w:sz w:val="22"/>
+          <w:szCs w:val="22"/>
+        </w:rPr>
+        <w:t>HMP2_J00857_M_ST_T0_B0_0120_ZKVR426-02_C8GAAANXX_L004_alignment_data.tsv_raw_counts.tsv</w:t>
+      </w:r>
+    </w:p>
+    <w:p>
+      <w:pPr>
+        <w:rPr>
+          <w:rFonts w:ascii="Menlo" w:hAnsi="Menlo" w:cs="Menlo"/>
+          <w:color w:val="000000"/>
+          <w:sz w:val="22"/>
+          <w:szCs w:val="22"/>
+        </w:rPr>
+      </w:pPr>
+      <w:r>
+        <w:rPr>
+          <w:rFonts w:ascii="Menlo" w:hAnsi="Menlo" w:cs="Menlo"/>
+          <w:color w:val="000000"/>
+          <w:sz w:val="22"/>
+          <w:szCs w:val="22"/>
+        </w:rPr>
+        <w:t>HMP2_J00856_M_ST_T0_B0_0120_ZKVR426-01_HA986ADXX_L002_alignment_data.tsv_raw_counts.tsv</w:t>
+      </w:r>
+    </w:p>
+    <w:p>
+      <w:pPr>
+        <w:rPr>
+          <w:rFonts w:ascii="Menlo" w:hAnsi="Menlo" w:cs="Menlo"/>
+          <w:color w:val="000000"/>
+          <w:sz w:val="22"/>
+          <w:szCs w:val="22"/>
+        </w:rPr>
+      </w:pPr>
+      <w:r>
+        <w:rPr>
+          <w:rFonts w:ascii="Menlo" w:hAnsi="Menlo" w:cs="Menlo"/>
+          <w:color w:val="000000"/>
+          <w:sz w:val="22"/>
+          <w:szCs w:val="22"/>
+        </w:rPr>
+        <w:t>HMP2_J00856_M_ST_T0_B0_0120_ZKVR426-01_HA986ADXX_L001_alignment_data.tsv_raw_counts.tsv</w:t>
+      </w:r>
+    </w:p>
+    <w:p>
+      <w:pPr>
+        <w:rPr>
+          <w:rFonts w:ascii="Menlo" w:hAnsi="Menlo" w:cs="Menlo"/>
+          <w:color w:val="000000"/>
+          <w:sz w:val="22"/>
+          <w:szCs w:val="22"/>
+        </w:rPr>
+      </w:pPr>
+      <w:r>
+        <w:rPr>
+          <w:rFonts w:ascii="Menlo" w:hAnsi="Menlo" w:cs="Menlo"/>
+          <w:color w:val="000000"/>
+          <w:sz w:val="22"/>
+          <w:szCs w:val="22"/>
+        </w:rPr>
+        <w:t>HMP2_J00856_M_ST_T0_B0_0120_ZKVR426-01_C8GAAANXX_L004_alignment_data.tsv_raw_counts.tsv</w:t>
+      </w:r>
+    </w:p>
+    <w:p>
+      <w:pPr>
+        <w:rPr>
+          <w:rFonts w:ascii="Menlo" w:hAnsi="Menlo" w:cs="Menlo"/>
+          <w:color w:val="000000"/>
+          <w:sz w:val="22"/>
+          <w:szCs w:val="22"/>
+        </w:rPr>
+      </w:pPr>
+      <w:r>
+        <w:rPr>
+          <w:rFonts w:ascii="Menlo" w:hAnsi="Menlo" w:cs="Menlo"/>
+          <w:color w:val="000000"/>
+          <w:sz w:val="22"/>
+          <w:szCs w:val="22"/>
+        </w:rPr>
+        <w:t>HMP2_J00855_M_ST_T0_B0_0120_ZL9BTWF-1013_HA986ADXX_L002_alignment_data.tsv_raw_counts.tsv</w:t>
+      </w:r>
+    </w:p>
+    <w:p>
+      <w:pPr>
+        <w:rPr>
+          <w:rFonts w:ascii="Menlo" w:hAnsi="Menlo" w:cs="Menlo"/>
+          <w:color w:val="000000"/>
+          <w:sz w:val="22"/>
+          <w:szCs w:val="22"/>
+        </w:rPr>
+      </w:pPr>
+      <w:r>
+        <w:rPr>
+          <w:rFonts w:ascii="Menlo" w:hAnsi="Menlo" w:cs="Menlo"/>
+          <w:color w:val="000000"/>
+          <w:sz w:val="22"/>
+          <w:szCs w:val="22"/>
+        </w:rPr>
+        <w:t>HMP2_J00855_M_ST_T0_B0_0120_ZL9BTWF-1013_HA986ADXX_L001_alignment_data.tsv_raw_counts.tsv</w:t>
+      </w:r>
+    </w:p>
+    <w:p>
+      <w:pPr>
+        <w:rPr>
+          <w:rFonts w:ascii="Menlo" w:hAnsi="Menlo" w:cs="Menlo"/>
+          <w:color w:val="000000"/>
+          <w:sz w:val="22"/>
+          <w:szCs w:val="22"/>
+        </w:rPr>
+      </w:pPr>
+      <w:r>
+        <w:rPr>
+          <w:rFonts w:ascii="Menlo" w:hAnsi="Menlo" w:cs="Menlo"/>
+          <w:color w:val="000000"/>
+          <w:sz w:val="22"/>
+          <w:szCs w:val="22"/>
+        </w:rPr>
+        <w:t>HMP2_J00854_M_ST_T0_B0_0120_ZL9BTWF-1012_HA986ADXX_L002_alignment_data.tsv_raw_counts.tsv</w:t>
+      </w:r>
+    </w:p>
+    <w:p>
+      <w:pPr>
+        <w:rPr>
+          <w:rFonts w:ascii="Menlo" w:hAnsi="Menlo" w:cs="Menlo"/>
+          <w:color w:val="000000"/>
+          <w:sz w:val="22"/>
+          <w:szCs w:val="22"/>
+        </w:rPr>
+      </w:pPr>
+      <w:r>
+        <w:rPr>
+          <w:rFonts w:ascii="Menlo" w:hAnsi="Menlo" w:cs="Menlo"/>
+          <w:color w:val="000000"/>
+          <w:sz w:val="22"/>
+          <w:szCs w:val="22"/>
+        </w:rPr>
+        <w:t>HMP2_J00854_M_ST_T0_B0_0120_ZL9BTWF-1012_HA986ADXX_L001_alignment_data.tsv_raw_counts.tsv</w:t>
+      </w:r>
+    </w:p>
+    <w:p>
+      <w:pPr>
+        <w:rPr>
+          <w:rFonts w:ascii="Menlo" w:hAnsi="Menlo" w:cs="Menlo"/>
+          <w:color w:val="000000"/>
+          <w:sz w:val="22"/>
+          <w:szCs w:val="22"/>
+        </w:rPr>
+      </w:pPr>
+      <w:r>
+        <w:rPr>
+          <w:rFonts w:ascii="Menlo" w:hAnsi="Menlo" w:cs="Menlo"/>
+          <w:color w:val="000000"/>
+          <w:sz w:val="22"/>
+          <w:szCs w:val="22"/>
+        </w:rPr>
+        <w:t>HMP2_J00853_M_ST_T0_B0_0120_ZL9BTWF-06_HA986ADXX_L002_alignment_data.tsv_raw_counts.tsv</w:t>
+      </w:r>
+    </w:p>
+    <w:p>
+      <w:pPr>
+        <w:rPr>
+          <w:rFonts w:ascii="Menlo" w:hAnsi="Menlo" w:cs="Menlo"/>
+          <w:color w:val="000000"/>
+          <w:sz w:val="22"/>
+          <w:szCs w:val="22"/>
+        </w:rPr>
+      </w:pPr>
+      <w:r>
+        <w:rPr>
+          <w:rFonts w:ascii="Menlo" w:hAnsi="Menlo" w:cs="Menlo"/>
+          <w:color w:val="000000"/>
+          <w:sz w:val="22"/>
+          <w:szCs w:val="22"/>
+        </w:rPr>
+        <w:t>HMP2_J00853_M_ST_T0_B0_0120_ZL9BTWF-06_HA986ADXX_L001_alignment_data.tsv_raw_counts.tsv</w:t>
+      </w:r>
+    </w:p>
+    <w:p>
+      <w:r>
+        <w:rPr>
+          <w:rFonts w:ascii="Menlo" w:hAnsi="Menlo" w:cs="Menlo"/>
+          <w:color w:val="000000"/>
+          <w:sz w:val="22"/>
+          <w:szCs w:val="22"/>
+        </w:rPr>
+        <w:t>HMP2_J00825_M_ST_T0_B0_0120_ZN9YTFN-01_AC9387ANXX_L007_alignment_data.tsv_raw_counts.tsv</w:t>
+      </w:r>
+      <w:r>
+        <w:rPr>
+          <w:rFonts w:ascii="Menlo" w:hAnsi="Menlo" w:cs="Menlo"/>
+          <w:color w:val="000000"/>
+          <w:sz w:val="22"/>
+          <w:szCs w:val="22"/>
+        </w:rPr>
+        <w:t xml:space="preserve"> </w:t>
+      </w:r>
+      <w:proofErr w:type="spellStart"/>
+      <w:r>
+        <w:rPr>
+          <w:rFonts w:ascii="Menlo" w:hAnsi="Menlo" w:cs="Menlo"/>
+          <w:color w:val="000000"/>
+          <w:sz w:val="22"/>
+          <w:szCs w:val="22"/>
+        </w:rPr>
+        <w:t>doneTSVFiles</w:t>
+      </w:r>
+      <w:proofErr w:type="spellEnd"/>
+    </w:p>
     <w:p/>
     <w:p/>
     <w:p/>

</xml_diff>